<commit_message>
07.01.2023 - targets completed
</commit_message>
<xml_diff>
--- a/Learning English - B1 Level.docx
+++ b/Learning English - B1 Level.docx
@@ -190,8 +190,6 @@
         </w:rPr>
         <w:t>Learning English - B1 Level</w:t>
       </w:r>
-      <w:bookmarkStart w:id="0" w:name="_GoBack"/>
-      <w:bookmarkEnd w:id="0"/>
     </w:p>
     <w:p>
       <w:pPr>
@@ -599,10 +597,58 @@
                         </w:pPr>
                         <w:r>
                           <w:rPr>
-                            <w:w w:val="44"/>
-                            <w:sz w:val="26"/>
-                          </w:rPr>
-                          <w:t>5</w:t>
+                            <w:noProof/>
+                            <w:sz w:val="26"/>
+                            <w:lang w:eastAsia="tr-TR"/>
+                          </w:rPr>
+                          <w:drawing>
+                            <wp:inline distT="0" distB="0" distL="0" distR="0" wp14:anchorId="6D82B774" wp14:editId="4AC4D97C">
+                              <wp:extent cx="209550" cy="209550"/>
+                              <wp:effectExtent l="0" t="0" r="0" b="0"/>
+                              <wp:docPr id="2" name="Resim 2" descr="C:\Users\umeyi\OneDrive\Masaüstü\download.png"/>
+                              <wp:cNvGraphicFramePr>
+                                <a:graphicFrameLocks xmlns:a="http://schemas.openxmlformats.org/drawingml/2006/main" noChangeAspect="1"/>
+                              </wp:cNvGraphicFramePr>
+                              <a:graphic xmlns:a="http://schemas.openxmlformats.org/drawingml/2006/main">
+                                <a:graphicData uri="http://schemas.openxmlformats.org/drawingml/2006/picture">
+                                  <pic:pic xmlns:pic="http://schemas.openxmlformats.org/drawingml/2006/picture">
+                                    <pic:nvPicPr>
+                                      <pic:cNvPr id="0" name="Picture 2" descr="C:\Users\umeyi\OneDrive\Masaüstü\download.png"/>
+                                      <pic:cNvPicPr>
+                                        <a:picLocks noChangeAspect="1" noChangeArrowheads="1"/>
+                                      </pic:cNvPicPr>
+                                    </pic:nvPicPr>
+                                    <pic:blipFill>
+                                      <a:blip r:embed="rId5">
+                                        <a:extLst>
+                                          <a:ext uri="{28A0092B-C50C-407E-A947-70E740481C1C}">
+                                            <a14:useLocalDpi xmlns:a14="http://schemas.microsoft.com/office/drawing/2010/main" val="0"/>
+                                          </a:ext>
+                                        </a:extLst>
+                                      </a:blip>
+                                      <a:srcRect/>
+                                      <a:stretch>
+                                        <a:fillRect/>
+                                      </a:stretch>
+                                    </pic:blipFill>
+                                    <pic:spPr bwMode="auto">
+                                      <a:xfrm flipH="1">
+                                        <a:off x="0" y="0"/>
+                                        <a:ext cx="209550" cy="209550"/>
+                                      </a:xfrm>
+                                      <a:prstGeom prst="rect">
+                                        <a:avLst/>
+                                      </a:prstGeom>
+                                      <a:noFill/>
+                                      <a:ln>
+                                        <a:noFill/>
+                                      </a:ln>
+                                    </pic:spPr>
+                                  </pic:pic>
+                                </a:graphicData>
+                              </a:graphic>
+                            </wp:inline>
+                          </w:drawing>
                         </w:r>
                       </w:p>
                     </w:tc>
@@ -625,10 +671,58 @@
                         </w:pPr>
                         <w:r>
                           <w:rPr>
-                            <w:w w:val="45"/>
-                            <w:sz w:val="26"/>
-                          </w:rPr>
-                          <w:t>6</w:t>
+                            <w:noProof/>
+                            <w:sz w:val="26"/>
+                            <w:lang w:eastAsia="tr-TR"/>
+                          </w:rPr>
+                          <w:drawing>
+                            <wp:inline distT="0" distB="0" distL="0" distR="0" wp14:anchorId="6D82B774" wp14:editId="4AC4D97C">
+                              <wp:extent cx="209550" cy="209550"/>
+                              <wp:effectExtent l="0" t="0" r="0" b="0"/>
+                              <wp:docPr id="6" name="Resim 6" descr="C:\Users\umeyi\OneDrive\Masaüstü\download.png"/>
+                              <wp:cNvGraphicFramePr>
+                                <a:graphicFrameLocks xmlns:a="http://schemas.openxmlformats.org/drawingml/2006/main" noChangeAspect="1"/>
+                              </wp:cNvGraphicFramePr>
+                              <a:graphic xmlns:a="http://schemas.openxmlformats.org/drawingml/2006/main">
+                                <a:graphicData uri="http://schemas.openxmlformats.org/drawingml/2006/picture">
+                                  <pic:pic xmlns:pic="http://schemas.openxmlformats.org/drawingml/2006/picture">
+                                    <pic:nvPicPr>
+                                      <pic:cNvPr id="0" name="Picture 2" descr="C:\Users\umeyi\OneDrive\Masaüstü\download.png"/>
+                                      <pic:cNvPicPr>
+                                        <a:picLocks noChangeAspect="1" noChangeArrowheads="1"/>
+                                      </pic:cNvPicPr>
+                                    </pic:nvPicPr>
+                                    <pic:blipFill>
+                                      <a:blip r:embed="rId5">
+                                        <a:extLst>
+                                          <a:ext uri="{28A0092B-C50C-407E-A947-70E740481C1C}">
+                                            <a14:useLocalDpi xmlns:a14="http://schemas.microsoft.com/office/drawing/2010/main" val="0"/>
+                                          </a:ext>
+                                        </a:extLst>
+                                      </a:blip>
+                                      <a:srcRect/>
+                                      <a:stretch>
+                                        <a:fillRect/>
+                                      </a:stretch>
+                                    </pic:blipFill>
+                                    <pic:spPr bwMode="auto">
+                                      <a:xfrm flipH="1">
+                                        <a:off x="0" y="0"/>
+                                        <a:ext cx="209550" cy="209550"/>
+                                      </a:xfrm>
+                                      <a:prstGeom prst="rect">
+                                        <a:avLst/>
+                                      </a:prstGeom>
+                                      <a:noFill/>
+                                      <a:ln>
+                                        <a:noFill/>
+                                      </a:ln>
+                                    </pic:spPr>
+                                  </pic:pic>
+                                </a:graphicData>
+                              </a:graphic>
+                            </wp:inline>
+                          </w:drawing>
                         </w:r>
                       </w:p>
                     </w:tc>
@@ -652,11 +746,61 @@
                         </w:pPr>
                         <w:r>
                           <w:rPr>
-                            <w:w w:val="37"/>
-                            <w:sz w:val="26"/>
-                          </w:rPr>
-                          <w:t>7</w:t>
-                        </w:r>
+                            <w:noProof/>
+                            <w:sz w:val="26"/>
+                            <w:lang w:eastAsia="tr-TR"/>
+                          </w:rPr>
+                          <w:drawing>
+                            <wp:inline distT="0" distB="0" distL="0" distR="0" wp14:anchorId="6D82B774" wp14:editId="4AC4D97C">
+                              <wp:extent cx="209550" cy="209550"/>
+                              <wp:effectExtent l="0" t="0" r="0" b="0"/>
+                              <wp:docPr id="13" name="Resim 13" descr="C:\Users\umeyi\OneDrive\Masaüstü\download.png"/>
+                              <wp:cNvGraphicFramePr>
+                                <a:graphicFrameLocks xmlns:a="http://schemas.openxmlformats.org/drawingml/2006/main" noChangeAspect="1"/>
+                              </wp:cNvGraphicFramePr>
+                              <a:graphic xmlns:a="http://schemas.openxmlformats.org/drawingml/2006/main">
+                                <a:graphicData uri="http://schemas.openxmlformats.org/drawingml/2006/picture">
+                                  <pic:pic xmlns:pic="http://schemas.openxmlformats.org/drawingml/2006/picture">
+                                    <pic:nvPicPr>
+                                      <pic:cNvPr id="0" name="Picture 2" descr="C:\Users\umeyi\OneDrive\Masaüstü\download.png"/>
+                                      <pic:cNvPicPr>
+                                        <a:picLocks noChangeAspect="1" noChangeArrowheads="1"/>
+                                      </pic:cNvPicPr>
+                                    </pic:nvPicPr>
+                                    <pic:blipFill>
+                                      <a:blip r:embed="rId5">
+                                        <a:extLst>
+                                          <a:ext uri="{28A0092B-C50C-407E-A947-70E740481C1C}">
+                                            <a14:useLocalDpi xmlns:a14="http://schemas.microsoft.com/office/drawing/2010/main" val="0"/>
+                                          </a:ext>
+                                        </a:extLst>
+                                      </a:blip>
+                                      <a:srcRect/>
+                                      <a:stretch>
+                                        <a:fillRect/>
+                                      </a:stretch>
+                                    </pic:blipFill>
+                                    <pic:spPr bwMode="auto">
+                                      <a:xfrm flipH="1">
+                                        <a:off x="0" y="0"/>
+                                        <a:ext cx="209550" cy="209550"/>
+                                      </a:xfrm>
+                                      <a:prstGeom prst="rect">
+                                        <a:avLst/>
+                                      </a:prstGeom>
+                                      <a:noFill/>
+                                      <a:ln>
+                                        <a:noFill/>
+                                      </a:ln>
+                                    </pic:spPr>
+                                  </pic:pic>
+                                </a:graphicData>
+                              </a:graphic>
+                            </wp:inline>
+                          </w:drawing>
+                        </w:r>
+                        <w:bookmarkStart w:id="0" w:name="_GoBack"/>
+                        <w:bookmarkEnd w:id="0"/>
                       </w:p>
                     </w:tc>
                     <w:tc>
@@ -11111,6 +11255,7 @@
           <w:i/>
         </w:rPr>
       </w:pPr>
+      <w:proofErr w:type="spellStart"/>
       <w:r>
         <w:rPr>
           <w:i/>
@@ -11136,6 +11281,7 @@
         </w:rPr>
         <w:t>USTOS</w:t>
       </w:r>
+      <w:proofErr w:type="spellEnd"/>
     </w:p>
     <w:p>
       <w:pPr>
@@ -11960,6 +12106,7 @@
         </w:rPr>
         <w:t xml:space="preserve"> </w:t>
       </w:r>
+      <w:proofErr w:type="spellStart"/>
       <w:r>
         <w:rPr>
           <w:color w:val="FFFFFF"/>
@@ -11968,6 +12115,7 @@
         </w:rPr>
         <w:t>InTernaTional</w:t>
       </w:r>
+      <w:proofErr w:type="spellEnd"/>
       <w:r>
         <w:rPr>
           <w:color w:val="FFFFFF"/>
@@ -11977,6 +12125,7 @@
         </w:rPr>
         <w:t xml:space="preserve"> </w:t>
       </w:r>
+      <w:proofErr w:type="spellStart"/>
       <w:r>
         <w:rPr>
           <w:color w:val="FFFFFF"/>
@@ -11985,6 +12134,7 @@
         </w:rPr>
         <w:t>Fixed</w:t>
       </w:r>
+      <w:proofErr w:type="spellEnd"/>
       <w:r>
         <w:rPr>
           <w:color w:val="FFFFFF"/>
@@ -11994,6 +12144,7 @@
         </w:rPr>
         <w:t xml:space="preserve"> </w:t>
       </w:r>
+      <w:proofErr w:type="spellStart"/>
       <w:r>
         <w:rPr>
           <w:color w:val="FFFFFF"/>
@@ -12002,6 +12153,7 @@
         </w:rPr>
         <w:t>Calendar</w:t>
       </w:r>
+      <w:proofErr w:type="spellEnd"/>
       <w:r>
         <w:rPr>
           <w:color w:val="FFFFFF"/>
@@ -12028,6 +12180,7 @@
         </w:rPr>
         <w:t xml:space="preserve"> </w:t>
       </w:r>
+      <w:proofErr w:type="spellStart"/>
       <w:r>
         <w:rPr>
           <w:color w:val="FFFFFF"/>
@@ -12036,6 +12189,7 @@
         </w:rPr>
         <w:t>SabiT</w:t>
       </w:r>
+      <w:proofErr w:type="spellEnd"/>
       <w:r>
         <w:rPr>
           <w:color w:val="FFFFFF"/>
@@ -12079,6 +12233,7 @@
         </w:rPr>
         <w:t xml:space="preserve"> </w:t>
       </w:r>
+      <w:proofErr w:type="spellStart"/>
       <w:r>
         <w:rPr>
           <w:color w:val="FFFFFF"/>
@@ -12102,7 +12257,16 @@
           <w:w w:val="55"/>
           <w:sz w:val="26"/>
         </w:rPr>
-        <w:t>Tır.</w:t>
+        <w:t>Tır</w:t>
+      </w:r>
+      <w:proofErr w:type="spellEnd"/>
+      <w:r>
+        <w:rPr>
+          <w:color w:val="FFFFFF"/>
+          <w:w w:val="55"/>
+          <w:sz w:val="26"/>
+        </w:rPr>
+        <w:t>.</w:t>
       </w:r>
     </w:p>
     <w:p>
@@ -13649,6 +13813,7 @@
         </w:rPr>
         <w:tab/>
       </w:r>
+      <w:proofErr w:type="gramStart"/>
       <w:r>
         <w:rPr>
           <w:rFonts w:ascii="Cambria" w:hAnsi="Cambria"/>
@@ -13722,6 +13887,7 @@
         </w:rPr>
         <w:t>T</w:t>
       </w:r>
+      <w:proofErr w:type="gramEnd"/>
       <w:r>
         <w:rPr>
           <w:color w:val="FFFC79"/>
@@ -20096,25 +20262,6 @@
       <w:r>
         <w:pict>
           <v:group id="_x0000_s1053" style="position:absolute;left:0;text-align:left;margin-left:603.45pt;margin-top:4.55pt;width:44.45pt;height:1079.25pt;z-index:15730688;mso-position-horizontal-relative:page" coordorigin="12069,91" coordsize="889,21585">
-            <v:shapetype id="_x0000_t75" coordsize="21600,21600" o:spt="75" o:preferrelative="t" path="m@4@5l@4@11@9@11@9@5xe" filled="f" stroked="f">
-              <v:stroke joinstyle="miter"/>
-              <v:formulas>
-                <v:f eqn="if lineDrawn pixelLineWidth 0"/>
-                <v:f eqn="sum @0 1 0"/>
-                <v:f eqn="sum 0 0 @1"/>
-                <v:f eqn="prod @2 1 2"/>
-                <v:f eqn="prod @3 21600 pixelWidth"/>
-                <v:f eqn="prod @3 21600 pixelHeight"/>
-                <v:f eqn="sum @0 0 1"/>
-                <v:f eqn="prod @6 1 2"/>
-                <v:f eqn="prod @7 21600 pixelWidth"/>
-                <v:f eqn="sum @8 21600 0"/>
-                <v:f eqn="prod @7 21600 pixelHeight"/>
-                <v:f eqn="sum @10 21600 0"/>
-              </v:formulas>
-              <v:path o:extrusionok="f" gradientshapeok="t" o:connecttype="rect"/>
-              <o:lock v:ext="edit" aspectratio="t"/>
-            </v:shapetype>
             <v:shape id="_x0000_s1057" type="#_x0000_t75" style="position:absolute;left:12069;top:90;width:889;height:21585">
               <v:imagedata r:id="rId11" o:title=""/>
             </v:shape>
@@ -28303,6 +28450,32 @@
 
 <file path=word/numbering.xml><?xml version="1.0" encoding="utf-8"?>
 <w:numbering xmlns:wpc="http://schemas.microsoft.com/office/word/2010/wordprocessingCanvas" xmlns:cx="http://schemas.microsoft.com/office/drawing/2014/chartex" xmlns:mc="http://schemas.openxmlformats.org/markup-compatibility/2006" xmlns:o="urn:schemas-microsoft-com:office:office" xmlns:r="http://schemas.openxmlformats.org/officeDocument/2006/relationships" xmlns:m="http://schemas.openxmlformats.org/officeDocument/2006/math" xmlns:v="urn:schemas-microsoft-com:vml" xmlns:wp14="http://schemas.microsoft.com/office/word/2010/wordprocessingDrawing" xmlns:wp="http://schemas.openxmlformats.org/drawingml/2006/wordprocessingDrawing" xmlns:w10="urn:schemas-microsoft-com:office:word" xmlns:w="http://schemas.openxmlformats.org/wordprocessingml/2006/main" xmlns:w14="http://schemas.microsoft.com/office/word/2010/wordml" xmlns:w15="http://schemas.microsoft.com/office/word/2012/wordml" xmlns:w16se="http://schemas.microsoft.com/office/word/2015/wordml/symex" xmlns:wpg="http://schemas.microsoft.com/office/word/2010/wordprocessingGroup" xmlns:wpi="http://schemas.microsoft.com/office/word/2010/wordprocessingInk" xmlns:wne="http://schemas.microsoft.com/office/word/2006/wordml" xmlns:wps="http://schemas.microsoft.com/office/word/2010/wordprocessingShape" mc:Ignorable="w14 w15 w16se wp14">
+  <w:numPicBullet w:numPicBulletId="0">
+    <w:pict>
+      <v:shapetype id="_x0000_t75" coordsize="21600,21600" o:spt="75" o:preferrelative="t" path="m@4@5l@4@11@9@11@9@5xe" filled="f" stroked="f">
+        <v:stroke joinstyle="miter"/>
+        <v:formulas>
+          <v:f eqn="if lineDrawn pixelLineWidth 0"/>
+          <v:f eqn="sum @0 1 0"/>
+          <v:f eqn="sum 0 0 @1"/>
+          <v:f eqn="prod @2 1 2"/>
+          <v:f eqn="prod @3 21600 pixelWidth"/>
+          <v:f eqn="prod @3 21600 pixelHeight"/>
+          <v:f eqn="sum @0 0 1"/>
+          <v:f eqn="prod @6 1 2"/>
+          <v:f eqn="prod @7 21600 pixelWidth"/>
+          <v:f eqn="sum @8 21600 0"/>
+          <v:f eqn="prod @7 21600 pixelHeight"/>
+          <v:f eqn="sum @10 21600 0"/>
+        </v:formulas>
+        <v:path o:extrusionok="f" gradientshapeok="t" o:connecttype="rect"/>
+        <o:lock v:ext="edit" aspectratio="t"/>
+      </v:shapetype>
+      <v:shape id="_x0000_i1029" type="#_x0000_t75" style="width:168.75pt;height:168.75pt;flip:x;visibility:visible;mso-wrap-style:square" o:bullet="t">
+        <v:imagedata r:id="rId1" o:title="download"/>
+      </v:shape>
+    </w:pict>
+  </w:numPicBullet>
   <w:abstractNum w:abstractNumId="0" w15:restartNumberingAfterBreak="0">
     <w:nsid w:val="38083F4A"/>
     <w:multiLevelType w:val="hybridMultilevel"/>

</xml_diff>